<commit_message>
RUBRIC file Updated Youtube Links added
</commit_message>
<xml_diff>
--- a/RUBRIC.docx
+++ b/RUBRIC.docx
@@ -25,15 +25,120 @@
     </w:p>
     <w:p/>
     <w:p>
-      <w:r>
-        <w:t xml:space="preserve">In my project Setting the p parameter helped me in getting the project rolling. Car started but was having oscillations and the car was even going off track. I started with Initial Value of D and increased it until I was able to clear the track and the </w:t>
-      </w:r>
-      <w:r>
-        <w:t xml:space="preserve">oscillations stopped. But it was not staying always in the Middle of the road and sometimes it was going off road. Setting I value helped me in that. </w:t>
-      </w:r>
+      <w:pPr>
+        <w:rPr>
+          <w:u w:val="single"/>
+        </w:rPr>
+      </w:pPr>
+      <w:r>
+        <w:rPr>
+          <w:u w:val="single"/>
+        </w:rPr>
+        <w:t>P value</w:t>
+      </w:r>
+    </w:p>
+    <w:p>
+      <w:r>
+        <w:t xml:space="preserve">In my project Setting the p parameter helped me in getting the project rolling. Car started but was having oscillations and the car was even going off track. </w:t>
+      </w:r>
+    </w:p>
+    <w:p>
+      <w:hyperlink r:id="rId4" w:history="1">
+        <w:r>
+          <w:rPr>
+            <w:rStyle w:val="Hyperlink"/>
+          </w:rPr>
+          <w:t>https://www.youtube.com/watch?v=SCyqbG5lytI</w:t>
+        </w:r>
+      </w:hyperlink>
+    </w:p>
+    <w:p/>
+    <w:p>
+      <w:pPr>
+        <w:rPr>
+          <w:u w:val="single"/>
+        </w:rPr>
+      </w:pPr>
+      <w:r>
+        <w:rPr>
+          <w:u w:val="single"/>
+        </w:rPr>
+        <w:t>P + D Value</w:t>
+      </w:r>
+    </w:p>
+    <w:p>
+      <w:r>
+        <w:t xml:space="preserve">I started with Initial Value of D and increased it until I was able to clear the track and the </w:t>
+      </w:r>
+      <w:r>
+        <w:t xml:space="preserve">oscillations stopped. But it was not staying always in the Middle of the road and sometimes it was going off road. </w:t>
+      </w:r>
+      <w:r>
+        <w:t xml:space="preserve"> </w:t>
+      </w:r>
+      <w:r>
+        <w:t>Also,</w:t>
+      </w:r>
+      <w:r>
+        <w:t xml:space="preserve"> </w:t>
+      </w:r>
+      <w:r>
+        <w:t>was very slow to react to come at the centre of the lane.</w:t>
+      </w:r>
+    </w:p>
+    <w:p>
+      <w:r>
+        <w:t xml:space="preserve"> </w:t>
+      </w:r>
+    </w:p>
+    <w:p>
+      <w:hyperlink r:id="rId5" w:history="1">
+        <w:r>
+          <w:rPr>
+            <w:rStyle w:val="Hyperlink"/>
+          </w:rPr>
+          <w:t>https://www.youtube.com/watch?v=gUxMoooSlF4</w:t>
+        </w:r>
+      </w:hyperlink>
     </w:p>
     <w:p/>
     <w:p/>
+    <w:p>
+      <w:pPr>
+        <w:rPr>
+          <w:u w:val="single"/>
+        </w:rPr>
+      </w:pPr>
+      <w:r>
+        <w:rPr>
+          <w:u w:val="single"/>
+        </w:rPr>
+        <w:t>P + I + D</w:t>
+      </w:r>
+    </w:p>
+    <w:p>
+      <w:r>
+        <w:t xml:space="preserve">Setting I value helped me in </w:t>
+      </w:r>
+      <w:r>
+        <w:t>the reaction time it takes to come back on the centre track.</w:t>
+      </w:r>
+    </w:p>
+    <w:p>
+      <w:hyperlink r:id="rId6" w:history="1">
+        <w:r>
+          <w:rPr>
+            <w:rStyle w:val="Hyperlink"/>
+          </w:rPr>
+          <w:t>https://www.youtube.com/watch?v=TaPiDXrJ3hU</w:t>
+        </w:r>
+      </w:hyperlink>
+    </w:p>
+    <w:p/>
+    <w:p>
+      <w:bookmarkStart w:id="0" w:name="_GoBack"/>
+      <w:bookmarkEnd w:id="0"/>
+    </w:p>
     <w:p>
       <w:pPr>
         <w:rPr>
@@ -105,8 +210,6 @@
       <w:r>
         <w:t xml:space="preserve"> gave a small I </w:t>
       </w:r>
-      <w:bookmarkStart w:id="0" w:name="_GoBack"/>
-      <w:bookmarkEnd w:id="0"/>
       <w:r>
         <w:t>value,</w:t>
       </w:r>
@@ -549,6 +652,29 @@
     <w:semiHidden/>
     <w:unhideWhenUsed/>
   </w:style>
+  <w:style w:type="character" w:styleId="Hyperlink">
+    <w:name w:val="Hyperlink"/>
+    <w:basedOn w:val="DefaultParagraphFont"/>
+    <w:uiPriority w:val="99"/>
+    <w:unhideWhenUsed/>
+    <w:rsid w:val="00483257"/>
+    <w:rPr>
+      <w:color w:val="0563C1" w:themeColor="hyperlink"/>
+      <w:u w:val="single"/>
+    </w:rPr>
+  </w:style>
+  <w:style w:type="character" w:styleId="UnresolvedMention">
+    <w:name w:val="Unresolved Mention"/>
+    <w:basedOn w:val="DefaultParagraphFont"/>
+    <w:uiPriority w:val="99"/>
+    <w:semiHidden/>
+    <w:unhideWhenUsed/>
+    <w:rsid w:val="00483257"/>
+    <w:rPr>
+      <w:color w:val="605E5C"/>
+      <w:shd w:val="clear" w:color="auto" w:fill="E1DFDD"/>
+    </w:rPr>
+  </w:style>
 </w:styles>
 </file>
 

</xml_diff>